<commit_message>
mod proposal and add flow chart file
</commit_message>
<xml_diff>
--- a/proposal/proposal_Nattapot - Copy.docx
+++ b/proposal/proposal_Nattapot - Copy.docx
@@ -236,7 +236,7 @@
           <w:sz w:val="32"/>
           <w:szCs w:val="32"/>
         </w:rPr>
-        <w:t>Development of a Cross-Lingual Information Retrieval System for Greenhouse Gas Emission Factors: A Case Study of Thai and English Languages</w:t>
+        <w:t>Development of a Cross-Lingual Information Retrieval System for Emission Factors: A Case Study of Thai and English Languages</w:t>
       </w:r>
     </w:p>
     <w:p>
@@ -1191,6 +1191,9 @@
         </w:tabs>
         <w:spacing w:line="360" w:lineRule="auto"/>
         <w:jc w:val="thaiDistribute"/>
+        <w:rPr>
+          <w:rFonts w:hint="cs"/>
+        </w:rPr>
       </w:pPr>
       <w:r>
         <w:rPr>
@@ -1199,15 +1202,6 @@
           <w:szCs w:val="30"/>
         </w:rPr>
         <w:br w:type="page"/>
-      </w:r>
-      <w:r>
-        <w:rPr>
-          <w:rFonts w:ascii="Arial Unicode MS" w:hAnsi="Arial Unicode MS"/>
-          <w:sz w:val="30"/>
-          <w:szCs w:val="30"/>
-        </w:rPr>
-        <w:lastRenderedPageBreak/>
-        <w:t xml:space="preserve"> </w:t>
       </w:r>
     </w:p>
     <w:p>
@@ -1231,6 +1225,7 @@
           <w:sz w:val="30"/>
           <w:szCs w:val="30"/>
         </w:rPr>
+        <w:lastRenderedPageBreak/>
         <w:tab/>
       </w:r>
       <w:r>
@@ -1344,7 +1339,30 @@
           <w:sz w:val="30"/>
           <w:szCs w:val="30"/>
         </w:rPr>
-        <w:t>Development of a Cross-Lingual Information Retrieval System for Greenhouse Gas Emission Factors: A Case Study of Thai and English Languages</w:t>
+        <w:t>Development of a Cross-Lingual Information Retrieval System for</w:t>
+      </w:r>
+      <w:r>
+        <w:rPr>
+          <w:rFonts w:ascii="TH Sarabun New" w:hAnsi="TH Sarabun New" w:hint="cs"/>
+          <w:b w:val="0"/>
+          <w:bCs w:val="0"/>
+          <w:color w:val="auto"/>
+          <w:sz w:val="30"/>
+          <w:szCs w:val="30"/>
+          <w:cs/>
+        </w:rPr>
+        <w:t xml:space="preserve"> </w:t>
+      </w:r>
+      <w:r>
+        <w:rPr>
+          <w:rFonts w:ascii="TH Sarabun New" w:hAnsi="TH Sarabun New"/>
+          <w:b w:val="0"/>
+          <w:bCs w:val="0"/>
+          <w:color w:val="auto"/>
+          <w:sz w:val="30"/>
+          <w:szCs w:val="30"/>
+        </w:rPr>
+        <w:t>Emission Factors: A Case Study of Thai and English Languages</w:t>
       </w:r>
     </w:p>
     <w:p>
@@ -2193,7 +2211,7 @@
         <w:ind w:left="720"/>
         <w:jc w:val="thaiDistribute"/>
         <w:rPr>
-          <w:rFonts w:ascii="TH Sarabun New" w:hAnsi="TH Sarabun New" w:cs="TH Sarabun New" w:hint="cs"/>
+          <w:rFonts w:ascii="TH Sarabun New" w:hAnsi="TH Sarabun New" w:cs="TH Sarabun New"/>
           <w:sz w:val="32"/>
           <w:szCs w:val="32"/>
         </w:rPr>
@@ -2305,26 +2323,15 @@
         </w:rPr>
         <w:t>ความแม่นยำ</w:t>
       </w:r>
-      <w:proofErr w:type="gramStart"/>
-      <w:r>
-        <w:rPr>
-          <w:rFonts w:ascii="TH Sarabun New" w:hAnsi="TH Sarabun New" w:cs="TH Sarabun New"/>
-          <w:sz w:val="32"/>
-          <w:szCs w:val="32"/>
-          <w:lang w:bidi="th-TH"/>
-        </w:rPr>
-        <w:t xml:space="preserve">) </w:t>
-      </w:r>
-      <w:r>
-        <w:rPr>
-          <w:rFonts w:ascii="TH Sarabun New" w:hAnsi="TH Sarabun New" w:cs="TH Sarabun New"/>
-          <w:sz w:val="32"/>
-          <w:szCs w:val="32"/>
-          <w:lang w:bidi="th-TH"/>
-        </w:rPr>
-        <w:t>:</w:t>
-      </w:r>
-      <w:proofErr w:type="gramEnd"/>
+      <w:r>
+        <w:rPr>
+          <w:rFonts w:ascii="TH Sarabun New" w:hAnsi="TH Sarabun New" w:cs="TH Sarabun New"/>
+          <w:sz w:val="32"/>
+          <w:szCs w:val="32"/>
+          <w:lang w:bidi="th-TH"/>
+        </w:rPr>
+        <w:t>)</w:t>
+      </w:r>
       <w:r>
         <w:rPr>
           <w:rFonts w:ascii="TH Sarabun New" w:hAnsi="TH Sarabun New" w:cs="TH Sarabun New"/>
@@ -2385,7 +2392,7 @@
         <w:ind w:left="720" w:firstLine="720"/>
         <w:jc w:val="thaiDistribute"/>
         <w:rPr>
-          <w:rFonts w:ascii="TH Sarabun New" w:hAnsi="TH Sarabun New" w:cs="TH Sarabun New" w:hint="cs"/>
+          <w:rFonts w:ascii="TH Sarabun New" w:hAnsi="TH Sarabun New" w:cs="TH Sarabun New"/>
           <w:i/>
           <w:sz w:val="32"/>
           <w:szCs w:val="32"/>
@@ -2504,25 +2511,25 @@
         <w:ind w:left="720" w:firstLine="720"/>
         <w:jc w:val="thaiDistribute"/>
         <w:rPr>
+          <w:rFonts w:ascii="TH Sarabun New" w:hAnsi="TH Sarabun New" w:cs="TH Sarabun New"/>
+          <w:sz w:val="32"/>
+          <w:szCs w:val="32"/>
+          <w:lang w:bidi="th-TH"/>
+        </w:rPr>
+      </w:pPr>
+      <w:r>
+        <w:rPr>
+          <w:rFonts w:ascii="TH Sarabun New" w:hAnsi="TH Sarabun New" w:cs="TH Sarabun New"/>
+          <w:sz w:val="32"/>
+          <w:szCs w:val="32"/>
+        </w:rPr>
+        <w:t>•</w:t>
+      </w:r>
+      <w:r>
+        <w:rPr>
           <w:rFonts w:ascii="TH Sarabun New" w:hAnsi="TH Sarabun New" w:cs="TH Sarabun New" w:hint="cs"/>
           <w:sz w:val="32"/>
           <w:szCs w:val="32"/>
-          <w:lang w:bidi="th-TH"/>
-        </w:rPr>
-      </w:pPr>
-      <w:r>
-        <w:rPr>
-          <w:rFonts w:ascii="TH Sarabun New" w:hAnsi="TH Sarabun New" w:cs="TH Sarabun New"/>
-          <w:sz w:val="32"/>
-          <w:szCs w:val="32"/>
-        </w:rPr>
-        <w:t>•</w:t>
-      </w:r>
-      <w:r>
-        <w:rPr>
-          <w:rFonts w:ascii="TH Sarabun New" w:hAnsi="TH Sarabun New" w:cs="TH Sarabun New" w:hint="cs"/>
-          <w:sz w:val="32"/>
-          <w:szCs w:val="32"/>
           <w:cs/>
           <w:lang w:bidi="th-TH"/>
         </w:rPr>
@@ -2535,7 +2542,7 @@
           <w:szCs w:val="32"/>
           <w:lang w:bidi="th-TH"/>
         </w:rPr>
-        <w:t xml:space="preserve">Recall: </w:t>
+        <w:t xml:space="preserve">Recall </w:t>
       </w:r>
       <w:r>
         <w:rPr>
@@ -2590,7 +2597,7 @@
         <w:ind w:left="720" w:firstLine="720"/>
         <w:jc w:val="thaiDistribute"/>
         <w:rPr>
-          <w:rFonts w:ascii="TH Sarabun New" w:hAnsi="TH Sarabun New" w:cs="TH Sarabun New" w:hint="cs"/>
+          <w:rFonts w:ascii="TH Sarabun New" w:hAnsi="TH Sarabun New" w:cs="TH Sarabun New"/>
           <w:sz w:val="32"/>
           <w:szCs w:val="32"/>
           <w:lang w:bidi="th-TH"/>
@@ -2605,16 +2612,7 @@
               <w:szCs w:val="28"/>
               <w:lang w:bidi="th-TH"/>
             </w:rPr>
-            <m:t>Recall</m:t>
-          </m:r>
-          <m:r>
-            <w:rPr>
-              <w:rFonts w:ascii="Cambria Math" w:hAnsi="Cambria Math" w:cs="TH Sarabun New"/>
-              <w:sz w:val="28"/>
-              <w:szCs w:val="28"/>
-              <w:lang w:bidi="th-TH"/>
-            </w:rPr>
-            <m:t>=</m:t>
+            <m:t>Recall=</m:t>
           </m:r>
           <m:f>
             <m:fPr>
@@ -2834,16 +2832,7 @@
               <w:szCs w:val="28"/>
               <w:lang w:bidi="th-TH"/>
             </w:rPr>
-            <m:t>MAP</m:t>
-          </m:r>
-          <m:r>
-            <w:rPr>
-              <w:rFonts w:ascii="Cambria Math" w:hAnsi="Cambria Math" w:cs="TH Sarabun New"/>
-              <w:sz w:val="28"/>
-              <w:szCs w:val="28"/>
-              <w:lang w:bidi="th-TH"/>
-            </w:rPr>
-            <m:t>=</m:t>
+            <m:t>MAP=</m:t>
           </m:r>
           <m:f>
             <m:fPr>
@@ -2946,7 +2935,7 @@
       <w:pPr>
         <w:jc w:val="thaiDistribute"/>
         <w:rPr>
-          <w:rFonts w:ascii="TH Sarabun New" w:hAnsi="TH Sarabun New" w:cs="TH Sarabun New" w:hint="cs"/>
+          <w:rFonts w:ascii="TH Sarabun New" w:hAnsi="TH Sarabun New" w:cs="TH Sarabun New"/>
           <w:sz w:val="32"/>
           <w:szCs w:val="32"/>
           <w:lang w:bidi="th-TH"/>
@@ -5325,7 +5314,7 @@
     </w:p>
     <w:p>
       <w:pPr>
-        <w:ind w:left="720" w:firstLine="360"/>
+        <w:ind w:left="720"/>
         <w:jc w:val="thaiDistribute"/>
         <w:rPr>
           <w:rFonts w:ascii="TH Sarabun New" w:hAnsi="TH Sarabun New" w:cs="TH Sarabun New"/>
@@ -5360,11 +5349,49 @@
           <w:lang w:bidi="th-TH"/>
         </w:rPr>
         <w:t xml:space="preserve">Full-text Search </w:t>
+      </w:r>
+      <w:r>
+        <w:rPr>
+          <w:rFonts w:ascii="TH Sarabun New" w:hAnsi="TH Sarabun New" w:cs="TH Sarabun New"/>
+          <w:sz w:val="32"/>
+          <w:szCs w:val="32"/>
+          <w:cs/>
+          <w:lang w:bidi="th-TH"/>
+        </w:rPr>
+        <w:t xml:space="preserve">รองรับการค้นหาข้อความทั้งภาษาไทยและอังกฤษด้วยการตั้งค่า </w:t>
+      </w:r>
+      <w:r>
+        <w:rPr>
+          <w:rFonts w:ascii="TH Sarabun New" w:hAnsi="TH Sarabun New" w:cs="TH Sarabun New"/>
+          <w:sz w:val="32"/>
+          <w:szCs w:val="32"/>
+          <w:lang w:bidi="th-TH"/>
+        </w:rPr>
+        <w:t xml:space="preserve">Custom Analyzer </w:t>
+      </w:r>
+      <w:r>
+        <w:rPr>
+          <w:rFonts w:ascii="TH Sarabun New" w:hAnsi="TH Sarabun New" w:cs="TH Sarabun New"/>
+          <w:sz w:val="32"/>
+          <w:szCs w:val="32"/>
+          <w:cs/>
+          <w:lang w:bidi="th-TH"/>
+        </w:rPr>
+        <w:t xml:space="preserve">และ </w:t>
+      </w:r>
+      <w:r>
+        <w:rPr>
+          <w:rFonts w:ascii="TH Sarabun New" w:hAnsi="TH Sarabun New" w:cs="TH Sarabun New"/>
+          <w:sz w:val="32"/>
+          <w:szCs w:val="32"/>
+          <w:lang w:bidi="th-TH"/>
+        </w:rPr>
+        <w:t>Synonym Filter</w:t>
       </w:r>
     </w:p>
     <w:p>
       <w:pPr>
-        <w:ind w:left="1080" w:firstLine="360"/>
+        <w:ind w:left="720"/>
         <w:jc w:val="thaiDistribute"/>
         <w:rPr>
           <w:rFonts w:ascii="TH Sarabun New" w:hAnsi="TH Sarabun New" w:cs="TH Sarabun New"/>
@@ -5378,43 +5405,125 @@
           <w:rFonts w:ascii="TH Sarabun New" w:hAnsi="TH Sarabun New" w:cs="TH Sarabun New"/>
           <w:sz w:val="32"/>
           <w:szCs w:val="32"/>
-          <w:cs/>
-          <w:lang w:bidi="th-TH"/>
-        </w:rPr>
-        <w:t xml:space="preserve">รองรับการค้นหาข้อความทั้งภาษาไทยและอังกฤษด้วยการตั้งค่า </w:t>
-      </w:r>
-      <w:r>
-        <w:rPr>
-          <w:rFonts w:ascii="TH Sarabun New" w:hAnsi="TH Sarabun New" w:cs="TH Sarabun New"/>
-          <w:sz w:val="32"/>
-          <w:szCs w:val="32"/>
-          <w:lang w:bidi="th-TH"/>
-        </w:rPr>
-        <w:t xml:space="preserve">Custom Analyzer </w:t>
-      </w:r>
-      <w:r>
-        <w:rPr>
-          <w:rFonts w:ascii="TH Sarabun New" w:hAnsi="TH Sarabun New" w:cs="TH Sarabun New"/>
-          <w:sz w:val="32"/>
-          <w:szCs w:val="32"/>
-          <w:cs/>
-          <w:lang w:bidi="th-TH"/>
-        </w:rPr>
-        <w:t xml:space="preserve">และ </w:t>
-      </w:r>
-      <w:r>
-        <w:rPr>
-          <w:rFonts w:ascii="TH Sarabun New" w:hAnsi="TH Sarabun New" w:cs="TH Sarabun New"/>
-          <w:sz w:val="32"/>
-          <w:szCs w:val="32"/>
-          <w:lang w:bidi="th-TH"/>
-        </w:rPr>
-        <w:t>Synonym Filter</w:t>
+        </w:rPr>
+        <w:t>•</w:t>
+      </w:r>
+      <w:r>
+        <w:rPr>
+          <w:rFonts w:ascii="TH Sarabun New" w:hAnsi="TH Sarabun New" w:cs="TH Sarabun New" w:hint="cs"/>
+          <w:sz w:val="32"/>
+          <w:szCs w:val="32"/>
+          <w:cs/>
+          <w:lang w:bidi="th-TH"/>
+        </w:rPr>
+        <w:t xml:space="preserve"> </w:t>
+      </w:r>
+      <w:r>
+        <w:rPr>
+          <w:rFonts w:ascii="TH Sarabun New" w:hAnsi="TH Sarabun New" w:cs="TH Sarabun New"/>
+          <w:sz w:val="32"/>
+          <w:szCs w:val="32"/>
+          <w:lang w:bidi="th-TH"/>
+        </w:rPr>
+        <w:t>Synonym Matching</w:t>
+      </w:r>
+      <w:r>
+        <w:rPr>
+          <w:rFonts w:ascii="TH Sarabun New" w:hAnsi="TH Sarabun New" w:cs="TH Sarabun New"/>
+          <w:sz w:val="32"/>
+          <w:szCs w:val="32"/>
+          <w:lang w:bidi="th-TH"/>
+        </w:rPr>
+        <w:t xml:space="preserve"> </w:t>
+      </w:r>
+      <w:r>
+        <w:rPr>
+          <w:rFonts w:ascii="TH Sarabun New" w:hAnsi="TH Sarabun New" w:cs="TH Sarabun New"/>
+          <w:sz w:val="32"/>
+          <w:szCs w:val="32"/>
+          <w:cs/>
+          <w:lang w:bidi="th-TH"/>
+        </w:rPr>
+        <w:t xml:space="preserve">ใช้ </w:t>
+      </w:r>
+      <w:r>
+        <w:rPr>
+          <w:rFonts w:ascii="TH Sarabun New" w:hAnsi="TH Sarabun New" w:cs="TH Sarabun New"/>
+          <w:sz w:val="32"/>
+          <w:szCs w:val="32"/>
+          <w:lang w:bidi="th-TH"/>
+        </w:rPr>
+        <w:t xml:space="preserve">Synonym Filter </w:t>
+      </w:r>
+      <w:r>
+        <w:rPr>
+          <w:rFonts w:ascii="TH Sarabun New" w:hAnsi="TH Sarabun New" w:cs="TH Sarabun New"/>
+          <w:sz w:val="32"/>
+          <w:szCs w:val="32"/>
+          <w:cs/>
+          <w:lang w:bidi="th-TH"/>
+        </w:rPr>
+        <w:t>เพื่อจับคู่คำพ้องความหมายระหว่างภาษา เช่น</w:t>
+      </w:r>
+      <w:r>
+        <w:rPr>
+          <w:rFonts w:ascii="TH Sarabun New" w:hAnsi="TH Sarabun New" w:cs="TH Sarabun New"/>
+          <w:sz w:val="32"/>
+          <w:szCs w:val="32"/>
+          <w:lang w:bidi="th-TH"/>
+        </w:rPr>
+        <w:t xml:space="preserve"> "LPG" </w:t>
+      </w:r>
+      <w:r>
+        <w:rPr>
+          <w:rFonts w:ascii="Arial" w:hAnsi="Arial" w:cs="Arial"/>
+          <w:sz w:val="32"/>
+          <w:szCs w:val="32"/>
+          <w:lang w:bidi="th-TH"/>
+        </w:rPr>
+        <w:t>↔</w:t>
+      </w:r>
+      <w:r>
+        <w:rPr>
+          <w:rFonts w:ascii="TH Sarabun New" w:hAnsi="TH Sarabun New" w:cs="TH Sarabun New"/>
+          <w:sz w:val="32"/>
+          <w:szCs w:val="32"/>
+          <w:lang w:bidi="th-TH"/>
+        </w:rPr>
+        <w:t xml:space="preserve"> "Liquified Petroleum Gas" </w:t>
+      </w:r>
+      <w:r>
+        <w:rPr>
+          <w:rFonts w:ascii="Arial" w:hAnsi="Arial" w:cs="Arial"/>
+          <w:sz w:val="32"/>
+          <w:szCs w:val="32"/>
+          <w:lang w:bidi="th-TH"/>
+        </w:rPr>
+        <w:t>↔</w:t>
+      </w:r>
+      <w:r>
+        <w:rPr>
+          <w:rFonts w:ascii="TH Sarabun New" w:hAnsi="TH Sarabun New" w:cs="TH Sarabun New"/>
+          <w:sz w:val="32"/>
+          <w:szCs w:val="32"/>
+          <w:lang w:bidi="th-TH"/>
+        </w:rPr>
+        <w:t xml:space="preserve"> "</w:t>
+      </w:r>
+      <w:r>
+        <w:rPr>
+          <w:rFonts w:ascii="TH Sarabun New" w:hAnsi="TH Sarabun New" w:cs="TH Sarabun New"/>
+          <w:sz w:val="32"/>
+          <w:szCs w:val="32"/>
+          <w:cs/>
+          <w:lang w:bidi="th-TH"/>
+        </w:rPr>
+        <w:t>ก๊าซหุงต้ม"</w:t>
       </w:r>
     </w:p>
     <w:p>
       <w:pPr>
-        <w:ind w:left="720" w:firstLine="360"/>
+        <w:ind w:left="720"/>
         <w:jc w:val="thaiDistribute"/>
         <w:rPr>
           <w:rFonts w:ascii="TH Sarabun New" w:hAnsi="TH Sarabun New" w:cs="TH Sarabun New"/>
@@ -5448,12 +5557,78 @@
           <w:szCs w:val="32"/>
           <w:lang w:bidi="th-TH"/>
         </w:rPr>
-        <w:t>Synonym Matching</w:t>
+        <w:t>Vector Search</w:t>
+      </w:r>
+      <w:r>
+        <w:rPr>
+          <w:rFonts w:ascii="TH Sarabun New" w:hAnsi="TH Sarabun New" w:cs="TH Sarabun New"/>
+          <w:sz w:val="32"/>
+          <w:szCs w:val="32"/>
+          <w:lang w:bidi="th-TH"/>
+        </w:rPr>
+        <w:t xml:space="preserve"> </w:t>
+      </w:r>
+      <w:r>
+        <w:rPr>
+          <w:rFonts w:ascii="TH Sarabun New" w:hAnsi="TH Sarabun New" w:cs="TH Sarabun New"/>
+          <w:sz w:val="32"/>
+          <w:szCs w:val="32"/>
+          <w:cs/>
+          <w:lang w:bidi="th-TH"/>
+        </w:rPr>
+        <w:t>รองรับการค้นหาเชิงความหมายโดยใช้ฟิลด์แบบ</w:t>
+      </w:r>
+      <w:r>
+        <w:rPr>
+          <w:rFonts w:ascii="TH Sarabun New" w:hAnsi="TH Sarabun New" w:cs="TH Sarabun New"/>
+          <w:sz w:val="32"/>
+          <w:szCs w:val="32"/>
+          <w:lang w:bidi="th-TH"/>
+        </w:rPr>
+        <w:t xml:space="preserve"> Dense Vector </w:t>
+      </w:r>
+      <w:r>
+        <w:rPr>
+          <w:rFonts w:ascii="TH Sarabun New" w:hAnsi="TH Sarabun New" w:cs="TH Sarabun New"/>
+          <w:sz w:val="32"/>
+          <w:szCs w:val="32"/>
+          <w:cs/>
+          <w:lang w:bidi="th-TH"/>
+        </w:rPr>
+        <w:t xml:space="preserve">และโมเดล </w:t>
+      </w:r>
+      <w:r>
+        <w:rPr>
+          <w:rFonts w:ascii="TH Sarabun New" w:hAnsi="TH Sarabun New" w:cs="TH Sarabun New"/>
+          <w:sz w:val="32"/>
+          <w:szCs w:val="32"/>
+          <w:lang w:bidi="th-TH"/>
+        </w:rPr>
+        <w:t xml:space="preserve">NLP </w:t>
+      </w:r>
+      <w:r>
+        <w:rPr>
+          <w:rFonts w:ascii="TH Sarabun New" w:hAnsi="TH Sarabun New" w:cs="TH Sarabun New"/>
+          <w:sz w:val="32"/>
+          <w:szCs w:val="32"/>
+          <w:cs/>
+          <w:lang w:bidi="th-TH"/>
+        </w:rPr>
+        <w:t>เช่น</w:t>
+      </w:r>
+      <w:r>
+        <w:rPr>
+          <w:rFonts w:ascii="TH Sarabun New" w:hAnsi="TH Sarabun New" w:cs="TH Sarabun New"/>
+          <w:sz w:val="32"/>
+          <w:szCs w:val="32"/>
+          <w:lang w:bidi="th-TH"/>
+        </w:rPr>
+        <w:t xml:space="preserve"> Multilingual BERT</w:t>
       </w:r>
     </w:p>
     <w:p>
       <w:pPr>
-        <w:ind w:left="1080" w:firstLine="360"/>
+        <w:ind w:left="720"/>
         <w:jc w:val="thaiDistribute"/>
         <w:rPr>
           <w:rFonts w:ascii="TH Sarabun New" w:hAnsi="TH Sarabun New" w:cs="TH Sarabun New"/>
@@ -5467,275 +5642,71 @@
           <w:rFonts w:ascii="TH Sarabun New" w:hAnsi="TH Sarabun New" w:cs="TH Sarabun New"/>
           <w:sz w:val="32"/>
           <w:szCs w:val="32"/>
-          <w:cs/>
-          <w:lang w:bidi="th-TH"/>
-        </w:rPr>
-        <w:t xml:space="preserve">ใช้ </w:t>
-      </w:r>
-      <w:r>
-        <w:rPr>
-          <w:rFonts w:ascii="TH Sarabun New" w:hAnsi="TH Sarabun New" w:cs="TH Sarabun New"/>
-          <w:sz w:val="32"/>
-          <w:szCs w:val="32"/>
-          <w:lang w:bidi="th-TH"/>
-        </w:rPr>
-        <w:t xml:space="preserve">Synonym Filter </w:t>
-      </w:r>
-      <w:r>
-        <w:rPr>
-          <w:rFonts w:ascii="TH Sarabun New" w:hAnsi="TH Sarabun New" w:cs="TH Sarabun New"/>
-          <w:sz w:val="32"/>
-          <w:szCs w:val="32"/>
-          <w:cs/>
-          <w:lang w:bidi="th-TH"/>
-        </w:rPr>
-        <w:t>เพื่อจับคู่คำพ้องความหมายระหว่างภาษา เช่น</w:t>
-      </w:r>
-      <w:r>
-        <w:rPr>
-          <w:rFonts w:ascii="TH Sarabun New" w:hAnsi="TH Sarabun New" w:cs="TH Sarabun New"/>
-          <w:sz w:val="32"/>
-          <w:szCs w:val="32"/>
-          <w:lang w:bidi="th-TH"/>
-        </w:rPr>
-        <w:t xml:space="preserve"> "LPG" </w:t>
-      </w:r>
-      <w:r>
-        <w:rPr>
-          <w:rFonts w:ascii="Arial" w:hAnsi="Arial" w:cs="Arial"/>
-          <w:sz w:val="32"/>
-          <w:szCs w:val="32"/>
-          <w:lang w:bidi="th-TH"/>
-        </w:rPr>
-        <w:t>↔</w:t>
-      </w:r>
-      <w:r>
-        <w:rPr>
-          <w:rFonts w:ascii="TH Sarabun New" w:hAnsi="TH Sarabun New" w:cs="TH Sarabun New"/>
-          <w:sz w:val="32"/>
-          <w:szCs w:val="32"/>
-          <w:lang w:bidi="th-TH"/>
-        </w:rPr>
-        <w:t xml:space="preserve"> "Liquified Petroleum Gas" </w:t>
-      </w:r>
-      <w:r>
-        <w:rPr>
-          <w:rFonts w:ascii="Arial" w:hAnsi="Arial" w:cs="Arial"/>
-          <w:sz w:val="32"/>
-          <w:szCs w:val="32"/>
-          <w:lang w:bidi="th-TH"/>
-        </w:rPr>
-        <w:t>↔</w:t>
-      </w:r>
-      <w:r>
-        <w:rPr>
-          <w:rFonts w:ascii="TH Sarabun New" w:hAnsi="TH Sarabun New" w:cs="TH Sarabun New"/>
-          <w:sz w:val="32"/>
-          <w:szCs w:val="32"/>
-          <w:lang w:bidi="th-TH"/>
-        </w:rPr>
-        <w:t xml:space="preserve"> "</w:t>
-      </w:r>
-      <w:r>
-        <w:rPr>
-          <w:rFonts w:ascii="TH Sarabun New" w:hAnsi="TH Sarabun New" w:cs="TH Sarabun New"/>
-          <w:sz w:val="32"/>
-          <w:szCs w:val="32"/>
-          <w:cs/>
-          <w:lang w:bidi="th-TH"/>
-        </w:rPr>
-        <w:t>ก๊าซหุงต้ม"</w:t>
+        </w:rPr>
+        <w:t>•</w:t>
+      </w:r>
+      <w:r>
+        <w:rPr>
+          <w:rFonts w:ascii="TH Sarabun New" w:hAnsi="TH Sarabun New" w:cs="TH Sarabun New" w:hint="cs"/>
+          <w:sz w:val="32"/>
+          <w:szCs w:val="32"/>
+          <w:cs/>
+          <w:lang w:bidi="th-TH"/>
+        </w:rPr>
+        <w:t xml:space="preserve"> </w:t>
+      </w:r>
+      <w:r>
+        <w:rPr>
+          <w:rFonts w:ascii="TH Sarabun New" w:hAnsi="TH Sarabun New" w:cs="TH Sarabun New"/>
+          <w:sz w:val="32"/>
+          <w:szCs w:val="32"/>
+          <w:cs/>
+          <w:lang w:bidi="th-TH"/>
+        </w:rPr>
+        <w:t>การจัดอันดับเอกสาร</w:t>
+      </w:r>
+      <w:r>
+        <w:rPr>
+          <w:rFonts w:ascii="TH Sarabun New" w:hAnsi="TH Sarabun New" w:cs="TH Sarabun New" w:hint="cs"/>
+          <w:sz w:val="32"/>
+          <w:szCs w:val="32"/>
+          <w:cs/>
+          <w:lang w:bidi="th-TH"/>
+        </w:rPr>
+        <w:t>หรือคำ</w:t>
+      </w:r>
+      <w:r>
+        <w:rPr>
+          <w:rFonts w:ascii="TH Sarabun New" w:hAnsi="TH Sarabun New" w:cs="TH Sarabun New"/>
+          <w:sz w:val="32"/>
+          <w:szCs w:val="32"/>
+          <w:cs/>
+          <w:lang w:bidi="th-TH"/>
+        </w:rPr>
+        <w:t xml:space="preserve"> คำนวณคะแนนเอกสารตามความถี่คำ (</w:t>
+      </w:r>
+      <w:r>
+        <w:rPr>
+          <w:rFonts w:ascii="TH Sarabun New" w:hAnsi="TH Sarabun New" w:cs="TH Sarabun New"/>
+          <w:sz w:val="32"/>
+          <w:szCs w:val="32"/>
+          <w:lang w:bidi="th-TH"/>
+        </w:rPr>
+        <w:t xml:space="preserve">TF-IDF) </w:t>
+      </w:r>
+      <w:r>
+        <w:rPr>
+          <w:rFonts w:ascii="TH Sarabun New" w:hAnsi="TH Sarabun New" w:cs="TH Sarabun New"/>
+          <w:sz w:val="32"/>
+          <w:szCs w:val="32"/>
+          <w:cs/>
+          <w:lang w:bidi="th-TH"/>
+        </w:rPr>
+        <w:t>และความยาวเอกสาร เพื่อเพิ่มความแม่นยำในการค้นหา</w:t>
       </w:r>
     </w:p>
     <w:p>
       <w:pPr>
-        <w:ind w:left="720" w:firstLine="360"/>
-        <w:jc w:val="thaiDistribute"/>
-        <w:rPr>
-          <w:rFonts w:ascii="TH Sarabun New" w:hAnsi="TH Sarabun New" w:cs="TH Sarabun New"/>
-          <w:sz w:val="32"/>
-          <w:szCs w:val="32"/>
-          <w:lang w:bidi="th-TH"/>
-        </w:rPr>
-      </w:pPr>
-      <w:r>
-        <w:rPr>
-          <w:rFonts w:ascii="TH Sarabun New" w:hAnsi="TH Sarabun New" w:cs="TH Sarabun New"/>
-          <w:sz w:val="32"/>
-          <w:szCs w:val="32"/>
-        </w:rPr>
-        <w:t>•</w:t>
-      </w:r>
-      <w:r>
-        <w:rPr>
-          <w:rFonts w:ascii="TH Sarabun New" w:hAnsi="TH Sarabun New" w:cs="TH Sarabun New" w:hint="cs"/>
-          <w:sz w:val="32"/>
-          <w:szCs w:val="32"/>
-          <w:cs/>
-          <w:lang w:bidi="th-TH"/>
-        </w:rPr>
-        <w:t xml:space="preserve"> </w:t>
-      </w:r>
-      <w:r>
-        <w:rPr>
-          <w:rFonts w:ascii="TH Sarabun New" w:hAnsi="TH Sarabun New" w:cs="TH Sarabun New"/>
-          <w:sz w:val="32"/>
-          <w:szCs w:val="32"/>
-          <w:lang w:bidi="th-TH"/>
-        </w:rPr>
-        <w:t>Vector Search</w:t>
-      </w:r>
-    </w:p>
-    <w:p>
-      <w:pPr>
-        <w:ind w:left="1080" w:firstLine="360"/>
-        <w:jc w:val="thaiDistribute"/>
-        <w:rPr>
-          <w:rFonts w:ascii="TH Sarabun New" w:hAnsi="TH Sarabun New" w:cs="TH Sarabun New"/>
-          <w:sz w:val="32"/>
-          <w:szCs w:val="32"/>
-          <w:lang w:bidi="th-TH"/>
-        </w:rPr>
-      </w:pPr>
-      <w:r>
-        <w:rPr>
-          <w:rFonts w:ascii="TH Sarabun New" w:hAnsi="TH Sarabun New" w:cs="TH Sarabun New"/>
-          <w:sz w:val="32"/>
-          <w:szCs w:val="32"/>
-          <w:cs/>
-          <w:lang w:bidi="th-TH"/>
-        </w:rPr>
-        <w:t>รองรับการค้นหาเชิงความหมายโดยใช้ฟิลด์แบบ</w:t>
-      </w:r>
-      <w:r>
-        <w:rPr>
-          <w:rFonts w:ascii="TH Sarabun New" w:hAnsi="TH Sarabun New" w:cs="TH Sarabun New"/>
-          <w:sz w:val="32"/>
-          <w:szCs w:val="32"/>
-          <w:lang w:bidi="th-TH"/>
-        </w:rPr>
-        <w:t xml:space="preserve"> Dense Vector </w:t>
-      </w:r>
-      <w:r>
-        <w:rPr>
-          <w:rFonts w:ascii="TH Sarabun New" w:hAnsi="TH Sarabun New" w:cs="TH Sarabun New"/>
-          <w:sz w:val="32"/>
-          <w:szCs w:val="32"/>
-          <w:cs/>
-          <w:lang w:bidi="th-TH"/>
-        </w:rPr>
-        <w:t xml:space="preserve">และโมเดล </w:t>
-      </w:r>
-      <w:r>
-        <w:rPr>
-          <w:rFonts w:ascii="TH Sarabun New" w:hAnsi="TH Sarabun New" w:cs="TH Sarabun New"/>
-          <w:sz w:val="32"/>
-          <w:szCs w:val="32"/>
-          <w:lang w:bidi="th-TH"/>
-        </w:rPr>
-        <w:t xml:space="preserve">NLP </w:t>
-      </w:r>
-      <w:r>
-        <w:rPr>
-          <w:rFonts w:ascii="TH Sarabun New" w:hAnsi="TH Sarabun New" w:cs="TH Sarabun New"/>
-          <w:sz w:val="32"/>
-          <w:szCs w:val="32"/>
-          <w:cs/>
-          <w:lang w:bidi="th-TH"/>
-        </w:rPr>
-        <w:t>เช่น</w:t>
-      </w:r>
-      <w:r>
-        <w:rPr>
-          <w:rFonts w:ascii="TH Sarabun New" w:hAnsi="TH Sarabun New" w:cs="TH Sarabun New"/>
-          <w:sz w:val="32"/>
-          <w:szCs w:val="32"/>
-          <w:lang w:bidi="th-TH"/>
-        </w:rPr>
-        <w:t xml:space="preserve"> Multilingual BERT</w:t>
-      </w:r>
-    </w:p>
-    <w:p>
-      <w:pPr>
-        <w:ind w:left="720" w:firstLine="360"/>
-        <w:jc w:val="thaiDistribute"/>
-        <w:rPr>
-          <w:rFonts w:ascii="TH Sarabun New" w:hAnsi="TH Sarabun New" w:cs="TH Sarabun New" w:hint="cs"/>
-          <w:sz w:val="32"/>
-          <w:szCs w:val="32"/>
-          <w:lang w:bidi="th-TH"/>
-        </w:rPr>
-      </w:pPr>
-      <w:r>
-        <w:rPr>
-          <w:rFonts w:ascii="TH Sarabun New" w:hAnsi="TH Sarabun New" w:cs="TH Sarabun New"/>
-          <w:sz w:val="32"/>
-          <w:szCs w:val="32"/>
-        </w:rPr>
-        <w:t>•</w:t>
-      </w:r>
-      <w:r>
-        <w:rPr>
-          <w:rFonts w:ascii="TH Sarabun New" w:hAnsi="TH Sarabun New" w:cs="TH Sarabun New" w:hint="cs"/>
-          <w:sz w:val="32"/>
-          <w:szCs w:val="32"/>
-          <w:cs/>
-          <w:lang w:bidi="th-TH"/>
-        </w:rPr>
-        <w:t xml:space="preserve"> </w:t>
-      </w:r>
-      <w:r>
-        <w:rPr>
-          <w:rFonts w:ascii="TH Sarabun New" w:hAnsi="TH Sarabun New" w:cs="TH Sarabun New"/>
-          <w:sz w:val="32"/>
-          <w:szCs w:val="32"/>
-          <w:cs/>
-          <w:lang w:bidi="th-TH"/>
-        </w:rPr>
-        <w:t>การจัดอันดับเอกสาร</w:t>
-      </w:r>
-      <w:r>
-        <w:rPr>
-          <w:rFonts w:ascii="TH Sarabun New" w:hAnsi="TH Sarabun New" w:cs="TH Sarabun New" w:hint="cs"/>
-          <w:sz w:val="32"/>
-          <w:szCs w:val="32"/>
-          <w:cs/>
-          <w:lang w:bidi="th-TH"/>
-        </w:rPr>
-        <w:t>หรือคำ</w:t>
-      </w:r>
-      <w:r>
-        <w:rPr>
-          <w:rFonts w:ascii="TH Sarabun New" w:hAnsi="TH Sarabun New" w:cs="TH Sarabun New"/>
-          <w:sz w:val="32"/>
-          <w:szCs w:val="32"/>
-          <w:cs/>
-          <w:lang w:bidi="th-TH"/>
-        </w:rPr>
-        <w:t xml:space="preserve"> คำนวณคะแนนเอกสารตามความถี่คำ (</w:t>
-      </w:r>
-      <w:r>
-        <w:rPr>
-          <w:rFonts w:ascii="TH Sarabun New" w:hAnsi="TH Sarabun New" w:cs="TH Sarabun New"/>
-          <w:sz w:val="32"/>
-          <w:szCs w:val="32"/>
-          <w:lang w:bidi="th-TH"/>
-        </w:rPr>
-        <w:t xml:space="preserve">TF-IDF) </w:t>
-      </w:r>
-      <w:r>
-        <w:rPr>
-          <w:rFonts w:ascii="TH Sarabun New" w:hAnsi="TH Sarabun New" w:cs="TH Sarabun New"/>
-          <w:sz w:val="32"/>
-          <w:szCs w:val="32"/>
-          <w:cs/>
-          <w:lang w:bidi="th-TH"/>
-        </w:rPr>
-        <w:t>และความยาวเอกสาร เพื่อเพิ่มความแม่นยำในการค้นหา</w:t>
-      </w:r>
-    </w:p>
-    <w:p>
-      <w:pPr>
         <w:ind w:left="360"/>
         <w:jc w:val="thaiDistribute"/>
         <w:rPr>
@@ -5755,7 +5726,6 @@
           <w:cs/>
           <w:lang w:bidi="th-TH"/>
         </w:rPr>
-        <w:lastRenderedPageBreak/>
         <w:tab/>
       </w:r>
       <w:r>
@@ -5897,6 +5867,7 @@
           <w:cs/>
           <w:lang w:bidi="th-TH"/>
         </w:rPr>
+        <w:lastRenderedPageBreak/>
         <w:tab/>
       </w:r>
       <w:r>
@@ -6327,7 +6298,40 @@
       <w:pPr>
         <w:jc w:val="thaiDistribute"/>
         <w:rPr>
-          <w:rFonts w:ascii="TH Sarabun New" w:hAnsi="TH Sarabun New" w:cs="TH Sarabun New" w:hint="cs"/>
+          <w:rFonts w:ascii="TH Sarabun New" w:hAnsi="TH Sarabun New" w:cs="TH Sarabun New"/>
+          <w:sz w:val="32"/>
+          <w:szCs w:val="32"/>
+          <w:lang w:bidi="th-TH"/>
+        </w:rPr>
+      </w:pPr>
+    </w:p>
+    <w:p>
+      <w:pPr>
+        <w:jc w:val="thaiDistribute"/>
+        <w:rPr>
+          <w:rFonts w:ascii="TH Sarabun New" w:hAnsi="TH Sarabun New" w:cs="TH Sarabun New"/>
+          <w:sz w:val="32"/>
+          <w:szCs w:val="32"/>
+          <w:lang w:bidi="th-TH"/>
+        </w:rPr>
+      </w:pPr>
+    </w:p>
+    <w:p>
+      <w:pPr>
+        <w:jc w:val="thaiDistribute"/>
+        <w:rPr>
+          <w:rFonts w:ascii="TH Sarabun New" w:hAnsi="TH Sarabun New" w:cs="TH Sarabun New"/>
+          <w:sz w:val="32"/>
+          <w:szCs w:val="32"/>
+          <w:lang w:bidi="th-TH"/>
+        </w:rPr>
+      </w:pPr>
+    </w:p>
+    <w:p>
+      <w:pPr>
+        <w:jc w:val="thaiDistribute"/>
+        <w:rPr>
+          <w:rFonts w:ascii="TH Sarabun New" w:hAnsi="TH Sarabun New" w:cs="TH Sarabun New"/>
           <w:sz w:val="32"/>
           <w:szCs w:val="32"/>
           <w:lang w:bidi="th-TH"/>
@@ -7945,7 +7949,7 @@
           <w:cs/>
           <w:lang w:bidi="th-TH"/>
         </w:rPr>
-        <w:t>เทคนิคหลัก ได้แก่:</w:t>
+        <w:t>เทคนิคหลัก ได้แก่</w:t>
       </w:r>
     </w:p>
     <w:p>
@@ -8314,6 +8318,108 @@
         <w:pStyle w:val="Pro"/>
         <w:spacing w:before="240" w:after="60"/>
         <w:ind w:left="360"/>
+        <w:jc w:val="thaiDistribute"/>
+        <w:rPr>
+          <w:rFonts w:ascii="TH Sarabun New" w:hAnsi="TH Sarabun New" w:cs="TH Sarabun New" w:hint="cs"/>
+          <w:b w:val="0"/>
+          <w:bCs w:val="0"/>
+          <w:sz w:val="32"/>
+          <w:szCs w:val="32"/>
+          <w:cs/>
+        </w:rPr>
+      </w:pPr>
+      <w:r>
+        <w:rPr>
+          <w:rFonts w:ascii="TH Sarabun New" w:hAnsi="TH Sarabun New" w:cs="TH Sarabun New" w:hint="cs"/>
+          <w:b w:val="0"/>
+          <w:bCs w:val="0"/>
+          <w:sz w:val="32"/>
+          <w:szCs w:val="32"/>
+          <w:cs/>
+        </w:rPr>
+        <w:t>ภาพที่ 1 แสดงการกระบวนการวิจัย โดยเริ่มจาก</w:t>
+      </w:r>
+      <w:r>
+        <w:rPr>
+          <w:rFonts w:ascii="TH Sarabun New" w:hAnsi="TH Sarabun New" w:cs="TH Sarabun New" w:hint="cs"/>
+          <w:b w:val="0"/>
+          <w:bCs w:val="0"/>
+          <w:sz w:val="32"/>
+          <w:szCs w:val="32"/>
+          <w:cs/>
+        </w:rPr>
+        <w:t xml:space="preserve">การเตรียมข้อมูลการใช้ข้อมูลที่ได้มาจาก </w:t>
+      </w:r>
+      <w:r>
+        <w:rPr>
+          <w:rFonts w:ascii="TH Sarabun New" w:hAnsi="TH Sarabun New" w:cs="TH Sarabun New" w:hint="eastAsia"/>
+          <w:b w:val="0"/>
+          <w:bCs w:val="0"/>
+          <w:sz w:val="32"/>
+          <w:szCs w:val="32"/>
+          <w:cs/>
+        </w:rPr>
+        <w:t>องค์การบริหารจัดการก๊าซเรือนกระจก (องค์การมหาชน)</w:t>
+      </w:r>
+      <w:r>
+        <w:rPr>
+          <w:rFonts w:ascii="TH Sarabun New" w:hAnsi="TH Sarabun New" w:cs="TH Sarabun New" w:hint="cs"/>
+          <w:b w:val="0"/>
+          <w:bCs w:val="0"/>
+          <w:sz w:val="32"/>
+          <w:szCs w:val="32"/>
+          <w:cs/>
+        </w:rPr>
+        <w:t xml:space="preserve"> จากนั้นจัดตรวจสอบและจับการความผิดปกติของข้อมูลให้อยู่ในรูปแบบที่เหมาะสม </w:t>
+      </w:r>
+      <w:r>
+        <w:rPr>
+          <w:rFonts w:ascii="TH Sarabun New" w:hAnsi="TH Sarabun New" w:cs="TH Sarabun New" w:hint="cs"/>
+          <w:b w:val="0"/>
+          <w:bCs w:val="0"/>
+          <w:sz w:val="32"/>
+          <w:szCs w:val="32"/>
+          <w:cs/>
+        </w:rPr>
+        <w:t xml:space="preserve">ต่อมาตั้งค่าการค้นหาของข้อมูลและนำเข้าข้อมูลสู่ </w:t>
+      </w:r>
+      <w:r>
+        <w:rPr>
+          <w:rFonts w:ascii="TH Sarabun New" w:hAnsi="TH Sarabun New" w:cs="TH Sarabun New"/>
+          <w:b w:val="0"/>
+          <w:bCs w:val="0"/>
+          <w:sz w:val="32"/>
+          <w:szCs w:val="32"/>
+        </w:rPr>
+        <w:t>Elasticsearch</w:t>
+      </w:r>
+      <w:r>
+        <w:rPr>
+          <w:rFonts w:ascii="TH Sarabun New" w:hAnsi="TH Sarabun New" w:cs="TH Sarabun New" w:hint="cs"/>
+          <w:b w:val="0"/>
+          <w:bCs w:val="0"/>
+          <w:sz w:val="32"/>
+          <w:szCs w:val="32"/>
+          <w:cs/>
+        </w:rPr>
+        <w:t xml:space="preserve"> เพื่อจะแสดงผลต่อไป</w:t>
+      </w:r>
+      <w:r>
+        <w:rPr>
+          <w:rFonts w:ascii="TH Sarabun New" w:hAnsi="TH Sarabun New" w:cs="TH Sarabun New"/>
+          <w:b w:val="0"/>
+          <w:bCs w:val="0"/>
+          <w:sz w:val="32"/>
+          <w:szCs w:val="32"/>
+        </w:rPr>
+        <w:t xml:space="preserve"> </w:t>
+      </w:r>
+    </w:p>
+    <w:p>
+      <w:pPr>
+        <w:pStyle w:val="Pro"/>
+        <w:spacing w:before="240" w:after="60"/>
+        <w:ind w:left="360"/>
         <w:jc w:val="center"/>
         <w:rPr>
           <w:rFonts w:ascii="TH Sarabun New" w:hAnsi="TH Sarabun New" w:cs="TH Sarabun New"/>
@@ -8329,10 +8435,10 @@
           <w:szCs w:val="32"/>
         </w:rPr>
         <w:drawing>
-          <wp:inline distT="0" distB="0" distL="0" distR="0" wp14:anchorId="0EF4CC18" wp14:editId="2D7C7B4F">
-            <wp:extent cx="3171092" cy="4179192"/>
+          <wp:inline distT="0" distB="0" distL="0" distR="0" wp14:anchorId="7E345EDC" wp14:editId="08A0139A">
+            <wp:extent cx="5492115" cy="4000500"/>
             <wp:effectExtent l="0" t="0" r="0" b="0"/>
-            <wp:docPr id="358827383" name="Picture 1"/>
+            <wp:docPr id="1403113648" name="Picture 2" descr="A diagram of a computer process&#10;&#10;Description automatically generated"/>
             <wp:cNvGraphicFramePr>
               <a:graphicFrameLocks xmlns:a="http://schemas.openxmlformats.org/drawingml/2006/main" noChangeAspect="1"/>
             </wp:cNvGraphicFramePr>
@@ -8340,10 +8446,8 @@
               <a:graphicData uri="http://schemas.openxmlformats.org/drawingml/2006/picture">
                 <pic:pic xmlns:pic="http://schemas.openxmlformats.org/drawingml/2006/picture">
                   <pic:nvPicPr>
-                    <pic:cNvPr id="0" name="Picture 1"/>
-                    <pic:cNvPicPr>
-                      <a:picLocks noChangeAspect="1" noChangeArrowheads="1"/>
-                    </pic:cNvPicPr>
+                    <pic:cNvPr id="1403113648" name="Picture 2" descr="A diagram of a computer process&#10;&#10;Description automatically generated"/>
+                    <pic:cNvPicPr/>
                   </pic:nvPicPr>
                   <pic:blipFill>
                     <a:blip r:embed="rId8">
@@ -8353,23 +8457,18 @@
                         </a:ext>
                       </a:extLst>
                     </a:blip>
-                    <a:srcRect/>
                     <a:stretch>
                       <a:fillRect/>
                     </a:stretch>
                   </pic:blipFill>
-                  <pic:spPr bwMode="auto">
+                  <pic:spPr>
                     <a:xfrm>
                       <a:off x="0" y="0"/>
-                      <a:ext cx="3177154" cy="4187181"/>
+                      <a:ext cx="5492115" cy="4000500"/>
                     </a:xfrm>
                     <a:prstGeom prst="rect">
                       <a:avLst/>
                     </a:prstGeom>
-                    <a:noFill/>
-                    <a:ln>
-                      <a:noFill/>
-                    </a:ln>
                   </pic:spPr>
                 </pic:pic>
               </a:graphicData>
@@ -8426,16 +8525,6 @@
         <w:spacing w:after="120"/>
         <w:ind w:left="360"/>
         <w:rPr>
-          <w:rFonts w:ascii="TH Sarabun New" w:hAnsi="TH Sarabun New" w:cs="TH Sarabun New"/>
-          <w:b/>
-          <w:bCs/>
-          <w:sz w:val="32"/>
-          <w:szCs w:val="32"/>
-          <w:lang w:bidi="th-TH"/>
-        </w:rPr>
-      </w:pPr>
-      <w:r>
-        <w:rPr>
           <w:rFonts w:ascii="TH Sarabun New" w:hAnsi="TH Sarabun New" w:cs="TH Sarabun New" w:hint="cs"/>
           <w:b/>
           <w:bCs/>
@@ -8444,7 +8533,68 @@
           <w:cs/>
           <w:lang w:bidi="th-TH"/>
         </w:rPr>
-        <w:t xml:space="preserve">4.1 การดึงข้อมูล </w:t>
+      </w:pPr>
+      <w:r>
+        <w:rPr>
+          <w:rFonts w:ascii="TH Sarabun New" w:hAnsi="TH Sarabun New" w:cs="TH Sarabun New" w:hint="cs"/>
+          <w:b/>
+          <w:bCs/>
+          <w:sz w:val="32"/>
+          <w:szCs w:val="32"/>
+          <w:cs/>
+          <w:lang w:bidi="th-TH"/>
+        </w:rPr>
+        <w:t xml:space="preserve">4.1 </w:t>
+      </w:r>
+      <w:r>
+        <w:rPr>
+          <w:rFonts w:ascii="TH Sarabun New" w:hAnsi="TH Sarabun New" w:cs="TH Sarabun New" w:hint="cs"/>
+          <w:b/>
+          <w:bCs/>
+          <w:sz w:val="32"/>
+          <w:szCs w:val="32"/>
+          <w:cs/>
+          <w:lang w:bidi="th-TH"/>
+        </w:rPr>
+        <w:t>การเก็บรวบรวมข้อมูลและการประมวลผล</w:t>
+      </w:r>
+    </w:p>
+    <w:p>
+      <w:pPr>
+        <w:spacing w:after="120"/>
+        <w:ind w:left="360" w:firstLine="360"/>
+        <w:rPr>
+          <w:rFonts w:ascii="TH Sarabun New" w:hAnsi="TH Sarabun New" w:cs="TH Sarabun New"/>
+          <w:b/>
+          <w:bCs/>
+          <w:sz w:val="32"/>
+          <w:szCs w:val="32"/>
+          <w:lang w:bidi="th-TH"/>
+        </w:rPr>
+      </w:pPr>
+      <w:r>
+        <w:rPr>
+          <w:rFonts w:ascii="TH Sarabun New" w:hAnsi="TH Sarabun New" w:cs="TH Sarabun New" w:hint="cs"/>
+          <w:b/>
+          <w:bCs/>
+          <w:sz w:val="32"/>
+          <w:szCs w:val="32"/>
+          <w:cs/>
+          <w:lang w:bidi="th-TH"/>
+        </w:rPr>
+        <w:t xml:space="preserve">4.1.1 </w:t>
+      </w:r>
+      <w:r>
+        <w:rPr>
+          <w:rFonts w:ascii="TH Sarabun New" w:hAnsi="TH Sarabun New" w:cs="TH Sarabun New" w:hint="cs"/>
+          <w:b/>
+          <w:bCs/>
+          <w:sz w:val="32"/>
+          <w:szCs w:val="32"/>
+          <w:cs/>
+          <w:lang w:bidi="th-TH"/>
+        </w:rPr>
+        <w:t xml:space="preserve">การดึงข้อมูล </w:t>
       </w:r>
       <w:r>
         <w:rPr>
@@ -8784,67 +8934,37 @@
           <w:bCs/>
           <w:sz w:val="32"/>
           <w:szCs w:val="32"/>
-          <w:lang w:bidi="th-TH"/>
-        </w:rPr>
-        <w:t xml:space="preserve">4.2 </w:t>
-      </w:r>
-      <w:r>
-        <w:rPr>
-          <w:rFonts w:ascii="TH Sarabun New" w:hAnsi="TH Sarabun New" w:cs="TH Sarabun New" w:hint="eastAsia"/>
-          <w:b/>
-          <w:bCs/>
-          <w:sz w:val="32"/>
-          <w:szCs w:val="32"/>
-          <w:cs/>
-        </w:rPr>
-        <w:t>การ</w:t>
-      </w:r>
-      <w:r>
-        <w:rPr>
-          <w:rFonts w:ascii="TH Sarabun New" w:hAnsi="TH Sarabun New" w:cs="TH Sarabun New" w:hint="cs"/>
-          <w:b/>
-          <w:bCs/>
-          <w:sz w:val="32"/>
-          <w:szCs w:val="32"/>
-          <w:cs/>
-        </w:rPr>
-        <w:t xml:space="preserve">ประมวลข้อมูลก่อน </w:t>
-      </w:r>
-      <w:r>
-        <w:rPr>
-          <w:rFonts w:ascii="TH Sarabun New" w:hAnsi="TH Sarabun New" w:cs="TH Sarabun New"/>
-          <w:b/>
-          <w:bCs/>
-          <w:sz w:val="32"/>
-          <w:szCs w:val="32"/>
-        </w:rPr>
-        <w:t>(Data Preprocessing)</w:t>
+          <w:cs/>
+          <w:lang w:bidi="th-TH"/>
+        </w:rPr>
+        <w:tab/>
       </w:r>
     </w:p>
     <w:p>
       <w:pPr>
         <w:spacing w:after="120"/>
-        <w:ind w:left="360"/>
+        <w:ind w:left="360" w:firstLine="360"/>
+        <w:rPr>
+          <w:rFonts w:ascii="TH Sarabun New" w:hAnsi="TH Sarabun New" w:cs="TH Sarabun New"/>
+          <w:b/>
+          <w:bCs/>
+          <w:sz w:val="32"/>
+          <w:szCs w:val="32"/>
+          <w:lang w:bidi="th-TH"/>
+        </w:rPr>
+      </w:pPr>
+      <w:r>
         <w:rPr>
           <w:rFonts w:ascii="TH Sarabun New" w:hAnsi="TH Sarabun New" w:cs="TH Sarabun New" w:hint="cs"/>
           <w:b/>
           <w:bCs/>
           <w:sz w:val="32"/>
           <w:szCs w:val="32"/>
-          <w:lang w:bidi="th-TH"/>
-        </w:rPr>
-      </w:pPr>
-      <w:r>
-        <w:rPr>
-          <w:rFonts w:ascii="TH Sarabun New" w:hAnsi="TH Sarabun New" w:cs="TH Sarabun New"/>
-          <w:b/>
-          <w:bCs/>
-          <w:sz w:val="32"/>
-          <w:szCs w:val="32"/>
-          <w:cs/>
-          <w:lang w:bidi="th-TH"/>
-        </w:rPr>
-        <w:tab/>
+          <w:cs/>
+          <w:lang w:bidi="th-TH"/>
+        </w:rPr>
+        <w:lastRenderedPageBreak/>
+        <w:t>4.</w:t>
       </w:r>
       <w:r>
         <w:rPr>
@@ -8856,7 +8976,43 @@
           <w:cs/>
           <w:lang w:bidi="th-TH"/>
         </w:rPr>
-        <w:t xml:space="preserve">4.2.1 </w:t>
+        <w:t>1</w:t>
+      </w:r>
+      <w:r>
+        <w:rPr>
+          <w:rFonts w:ascii="TH Sarabun New" w:hAnsi="TH Sarabun New" w:cs="TH Sarabun New" w:hint="cs"/>
+          <w:b/>
+          <w:bCs/>
+          <w:sz w:val="32"/>
+          <w:szCs w:val="32"/>
+          <w:cs/>
+          <w:lang w:bidi="th-TH"/>
+        </w:rPr>
+        <w:t>.</w:t>
+      </w:r>
+      <w:r>
+        <w:rPr>
+          <w:rFonts w:ascii="TH Sarabun New" w:hAnsi="TH Sarabun New" w:cs="TH Sarabun New" w:hint="cs"/>
+          <w:b/>
+          <w:bCs/>
+          <w:sz w:val="32"/>
+          <w:szCs w:val="32"/>
+          <w:cs/>
+          <w:lang w:bidi="th-TH"/>
+        </w:rPr>
+        <w:t>2</w:t>
+      </w:r>
+      <w:r>
+        <w:rPr>
+          <w:rFonts w:ascii="TH Sarabun New" w:hAnsi="TH Sarabun New" w:cs="TH Sarabun New" w:hint="cs"/>
+          <w:b/>
+          <w:bCs/>
+          <w:sz w:val="32"/>
+          <w:szCs w:val="32"/>
+          <w:cs/>
+          <w:lang w:bidi="th-TH"/>
+        </w:rPr>
+        <w:t xml:space="preserve"> </w:t>
       </w:r>
       <w:r>
         <w:rPr>
@@ -8876,6 +9032,29 @@
         <w:spacing w:after="120"/>
         <w:ind w:left="360"/>
         <w:rPr>
+          <w:rFonts w:ascii="TH Sarabun New" w:hAnsi="TH Sarabun New" w:cs="TH Sarabun New"/>
+          <w:b/>
+          <w:bCs/>
+          <w:sz w:val="32"/>
+          <w:szCs w:val="32"/>
+          <w:cs/>
+          <w:lang w:bidi="th-TH"/>
+        </w:rPr>
+      </w:pPr>
+      <w:r>
+        <w:rPr>
+          <w:rFonts w:ascii="TH Sarabun New" w:hAnsi="TH Sarabun New" w:cs="TH Sarabun New"/>
+          <w:b/>
+          <w:bCs/>
+          <w:sz w:val="32"/>
+          <w:szCs w:val="32"/>
+          <w:lang w:bidi="th-TH"/>
+        </w:rPr>
+        <w:tab/>
+        <w:t>4.</w:t>
+      </w:r>
+      <w:r>
+        <w:rPr>
           <w:rFonts w:ascii="TH Sarabun New" w:hAnsi="TH Sarabun New" w:cs="TH Sarabun New" w:hint="cs"/>
           <w:b/>
           <w:bCs/>
@@ -8884,18 +9063,30 @@
           <w:cs/>
           <w:lang w:bidi="th-TH"/>
         </w:rPr>
-      </w:pPr>
-      <w:r>
-        <w:rPr>
-          <w:rFonts w:ascii="TH Sarabun New" w:hAnsi="TH Sarabun New" w:cs="TH Sarabun New"/>
-          <w:b/>
-          <w:bCs/>
-          <w:sz w:val="32"/>
-          <w:szCs w:val="32"/>
-          <w:lang w:bidi="th-TH"/>
-        </w:rPr>
-        <w:tab/>
-        <w:t>4.2.2</w:t>
+        <w:t>1</w:t>
+      </w:r>
+      <w:r>
+        <w:rPr>
+          <w:rFonts w:ascii="TH Sarabun New" w:hAnsi="TH Sarabun New" w:cs="TH Sarabun New"/>
+          <w:b/>
+          <w:bCs/>
+          <w:sz w:val="32"/>
+          <w:szCs w:val="32"/>
+          <w:lang w:bidi="th-TH"/>
+        </w:rPr>
+        <w:t>.</w:t>
+      </w:r>
+      <w:r>
+        <w:rPr>
+          <w:rFonts w:ascii="TH Sarabun New" w:hAnsi="TH Sarabun New" w:cs="TH Sarabun New" w:hint="cs"/>
+          <w:b/>
+          <w:bCs/>
+          <w:sz w:val="32"/>
+          <w:szCs w:val="32"/>
+          <w:cs/>
+          <w:lang w:bidi="th-TH"/>
+        </w:rPr>
+        <w:t>3</w:t>
       </w:r>
       <w:r>
         <w:rPr>
@@ -8944,7 +9135,7 @@
           <w:lang w:bidi="th-TH"/>
         </w:rPr>
         <w:tab/>
-        <w:t>4.2.3</w:t>
+        <w:t>4.</w:t>
       </w:r>
       <w:r>
         <w:rPr>
@@ -8956,7 +9147,18 @@
           <w:cs/>
           <w:lang w:bidi="th-TH"/>
         </w:rPr>
-        <w:t xml:space="preserve"> </w:t>
+        <w:t>1</w:t>
+      </w:r>
+      <w:r>
+        <w:rPr>
+          <w:rFonts w:ascii="TH Sarabun New" w:hAnsi="TH Sarabun New" w:cs="TH Sarabun New"/>
+          <w:b/>
+          <w:bCs/>
+          <w:sz w:val="32"/>
+          <w:szCs w:val="32"/>
+          <w:lang w:bidi="th-TH"/>
+        </w:rPr>
+        <w:t>.</w:t>
       </w:r>
       <w:r>
         <w:rPr>
@@ -8968,7 +9170,19 @@
           <w:cs/>
           <w:lang w:bidi="th-TH"/>
         </w:rPr>
-        <w:t>การจัดการรูปแบบของข้อมูล</w:t>
+        <w:t>4</w:t>
+      </w:r>
+      <w:r>
+        <w:rPr>
+          <w:rFonts w:ascii="TH Sarabun New" w:hAnsi="TH Sarabun New" w:cs="TH Sarabun New" w:hint="cs"/>
+          <w:b/>
+          <w:bCs/>
+          <w:sz w:val="32"/>
+          <w:szCs w:val="32"/>
+          <w:cs/>
+          <w:lang w:bidi="th-TH"/>
+        </w:rPr>
+        <w:t xml:space="preserve"> การจัดการรูปแบบของข้อมูล</w:t>
       </w:r>
     </w:p>
     <w:p>
@@ -8994,18 +9208,43 @@
           <w:cs/>
           <w:lang w:bidi="th-TH"/>
         </w:rPr>
-        <w:t>4.2.</w:t>
-      </w:r>
-      <w:r>
-        <w:rPr>
-          <w:rFonts w:ascii="TH Sarabun New" w:hAnsi="TH Sarabun New" w:cs="TH Sarabun New"/>
-          <w:b/>
-          <w:bCs/>
-          <w:sz w:val="32"/>
-          <w:szCs w:val="32"/>
-          <w:lang w:bidi="th-TH"/>
-        </w:rPr>
-        <w:t>4</w:t>
+        <w:t>4.</w:t>
+      </w:r>
+      <w:r>
+        <w:rPr>
+          <w:rFonts w:ascii="TH Sarabun New" w:hAnsi="TH Sarabun New" w:cs="TH Sarabun New" w:hint="cs"/>
+          <w:b/>
+          <w:bCs/>
+          <w:sz w:val="32"/>
+          <w:szCs w:val="32"/>
+          <w:cs/>
+          <w:lang w:bidi="th-TH"/>
+        </w:rPr>
+        <w:t>1</w:t>
+      </w:r>
+      <w:r>
+        <w:rPr>
+          <w:rFonts w:ascii="TH Sarabun New" w:hAnsi="TH Sarabun New" w:cs="TH Sarabun New" w:hint="cs"/>
+          <w:b/>
+          <w:bCs/>
+          <w:sz w:val="32"/>
+          <w:szCs w:val="32"/>
+          <w:cs/>
+          <w:lang w:bidi="th-TH"/>
+        </w:rPr>
+        <w:t>.</w:t>
+      </w:r>
+      <w:r>
+        <w:rPr>
+          <w:rFonts w:ascii="TH Sarabun New" w:hAnsi="TH Sarabun New" w:cs="TH Sarabun New" w:hint="cs"/>
+          <w:b/>
+          <w:bCs/>
+          <w:sz w:val="32"/>
+          <w:szCs w:val="32"/>
+          <w:cs/>
+          <w:lang w:bidi="th-TH"/>
+        </w:rPr>
+        <w:t>5</w:t>
       </w:r>
       <w:r>
         <w:rPr>
@@ -9045,23 +9284,24 @@
     <w:p>
       <w:pPr>
         <w:spacing w:after="120"/>
-        <w:ind w:left="360" w:firstLine="360"/>
-        <w:rPr>
-          <w:rFonts w:ascii="TH Sarabun New" w:hAnsi="TH Sarabun New" w:cs="TH Sarabun New"/>
-          <w:sz w:val="32"/>
-          <w:szCs w:val="32"/>
-          <w:lang w:bidi="th-TH"/>
-        </w:rPr>
-      </w:pPr>
-      <w:r>
-        <w:rPr>
-          <w:rFonts w:ascii="TH Sarabun New" w:hAnsi="TH Sarabun New" w:cs="TH Sarabun New"/>
-          <w:sz w:val="32"/>
-          <w:szCs w:val="32"/>
-          <w:cs/>
-          <w:lang w:bidi="th-TH"/>
-        </w:rPr>
-        <w:lastRenderedPageBreak/>
+        <w:ind w:left="720" w:firstLine="360"/>
+        <w:rPr>
+          <w:rFonts w:ascii="TH Sarabun New" w:hAnsi="TH Sarabun New" w:cs="TH Sarabun New"/>
+          <w:b/>
+          <w:bCs/>
+          <w:sz w:val="32"/>
+          <w:szCs w:val="32"/>
+          <w:lang w:bidi="th-TH"/>
+        </w:rPr>
+      </w:pPr>
+      <w:r>
+        <w:rPr>
+          <w:rFonts w:ascii="TH Sarabun New" w:hAnsi="TH Sarabun New" w:cs="TH Sarabun New"/>
+          <w:sz w:val="32"/>
+          <w:szCs w:val="32"/>
+          <w:cs/>
+          <w:lang w:bidi="th-TH"/>
+        </w:rPr>
         <w:t>สร้างคู่คำพ้องความหมายระหว่างคำศัพท์ภาษาไทยและภาษาอังกฤษ</w:t>
       </w:r>
       <w:r>
@@ -9097,7 +9337,7 @@
     <w:p>
       <w:pPr>
         <w:spacing w:after="120"/>
-        <w:ind w:left="720"/>
+        <w:ind w:left="720" w:firstLine="360"/>
         <w:rPr>
           <w:rFonts w:ascii="TH Sarabun New" w:hAnsi="TH Sarabun New" w:cs="TH Sarabun New"/>
           <w:sz w:val="32"/>
@@ -9235,9 +9475,9 @@
     <w:p>
       <w:pPr>
         <w:spacing w:after="120"/>
-        <w:ind w:left="720"/>
-        <w:rPr>
-          <w:rFonts w:ascii="TH Sarabun New" w:hAnsi="TH Sarabun New" w:cs="TH Sarabun New" w:hint="cs"/>
+        <w:ind w:left="720" w:firstLine="360"/>
+        <w:rPr>
+          <w:rFonts w:ascii="TH Sarabun New" w:hAnsi="TH Sarabun New" w:cs="TH Sarabun New"/>
           <w:sz w:val="32"/>
           <w:szCs w:val="32"/>
           <w:lang w:bidi="th-TH"/>
@@ -9345,7 +9585,7 @@
     <w:p>
       <w:pPr>
         <w:spacing w:after="120"/>
-        <w:ind w:left="720"/>
+        <w:ind w:left="720" w:firstLine="360"/>
         <w:rPr>
           <w:rFonts w:ascii="TH Sarabun New" w:hAnsi="TH Sarabun New" w:cs="TH Sarabun New"/>
           <w:sz w:val="32"/>
@@ -9405,25 +9645,47 @@
     <w:p>
       <w:pPr>
         <w:spacing w:after="120"/>
-        <w:ind w:left="360"/>
-        <w:rPr>
-          <w:rFonts w:ascii="TH Sarabun New" w:hAnsi="TH Sarabun New" w:cs="TH Sarabun New"/>
-          <w:b/>
-          <w:bCs/>
-          <w:sz w:val="32"/>
-          <w:szCs w:val="32"/>
-          <w:lang w:bidi="th-TH"/>
-        </w:rPr>
-      </w:pPr>
-      <w:r>
-        <w:rPr>
-          <w:rFonts w:ascii="TH Sarabun New" w:hAnsi="TH Sarabun New" w:cs="TH Sarabun New"/>
-          <w:b/>
-          <w:bCs/>
-          <w:sz w:val="32"/>
-          <w:szCs w:val="32"/>
-        </w:rPr>
-        <w:t xml:space="preserve">4.3 </w:t>
+        <w:ind w:left="360" w:firstLine="360"/>
+        <w:rPr>
+          <w:rFonts w:ascii="TH Sarabun New" w:hAnsi="TH Sarabun New" w:cs="TH Sarabun New"/>
+          <w:b/>
+          <w:bCs/>
+          <w:sz w:val="32"/>
+          <w:szCs w:val="32"/>
+          <w:lang w:bidi="th-TH"/>
+        </w:rPr>
+      </w:pPr>
+      <w:r>
+        <w:rPr>
+          <w:rFonts w:ascii="TH Sarabun New" w:hAnsi="TH Sarabun New" w:cs="TH Sarabun New"/>
+          <w:b/>
+          <w:bCs/>
+          <w:sz w:val="32"/>
+          <w:szCs w:val="32"/>
+        </w:rPr>
+        <w:t>4.</w:t>
+      </w:r>
+      <w:r>
+        <w:rPr>
+          <w:rFonts w:ascii="TH Sarabun New" w:hAnsi="TH Sarabun New" w:cs="TH Sarabun New" w:hint="cs"/>
+          <w:b/>
+          <w:bCs/>
+          <w:sz w:val="32"/>
+          <w:szCs w:val="32"/>
+          <w:cs/>
+          <w:lang w:bidi="th-TH"/>
+        </w:rPr>
+        <w:t>1.6</w:t>
+      </w:r>
+      <w:r>
+        <w:rPr>
+          <w:rFonts w:ascii="TH Sarabun New" w:hAnsi="TH Sarabun New" w:cs="TH Sarabun New"/>
+          <w:b/>
+          <w:bCs/>
+          <w:sz w:val="32"/>
+          <w:szCs w:val="32"/>
+        </w:rPr>
+        <w:t xml:space="preserve"> </w:t>
       </w:r>
       <w:r>
         <w:rPr>
@@ -9450,26 +9712,16 @@
     <w:p>
       <w:pPr>
         <w:spacing w:after="120"/>
-        <w:ind w:left="360"/>
-        <w:rPr>
-          <w:rFonts w:ascii="TH Sarabun New" w:hAnsi="TH Sarabun New" w:cs="TH Sarabun New"/>
-          <w:sz w:val="32"/>
-          <w:szCs w:val="32"/>
-          <w:lang w:bidi="th-TH"/>
-        </w:rPr>
-      </w:pPr>
-      <w:r>
-        <w:rPr>
-          <w:rFonts w:ascii="TH Sarabun New" w:hAnsi="TH Sarabun New" w:cs="TH Sarabun New"/>
-          <w:b/>
-          <w:bCs/>
-          <w:sz w:val="32"/>
-          <w:szCs w:val="32"/>
-          <w:cs/>
-          <w:lang w:bidi="th-TH"/>
-        </w:rPr>
-        <w:tab/>
-      </w:r>
+        <w:ind w:left="720" w:firstLine="360"/>
+        <w:rPr>
+          <w:rFonts w:ascii="TH Sarabun New" w:hAnsi="TH Sarabun New" w:cs="TH Sarabun New"/>
+          <w:b/>
+          <w:bCs/>
+          <w:sz w:val="32"/>
+          <w:szCs w:val="32"/>
+          <w:lang w:bidi="th-TH"/>
+        </w:rPr>
+      </w:pPr>
       <w:r>
         <w:rPr>
           <w:rFonts w:ascii="TH Sarabun New" w:hAnsi="TH Sarabun New" w:cs="TH Sarabun New"/>
@@ -9663,24 +9915,14 @@
     <w:p>
       <w:pPr>
         <w:spacing w:after="120"/>
-        <w:ind w:left="360"/>
-        <w:rPr>
-          <w:rFonts w:ascii="TH Sarabun New" w:hAnsi="TH Sarabun New" w:cs="TH Sarabun New"/>
-          <w:sz w:val="32"/>
-          <w:szCs w:val="32"/>
-          <w:lang w:bidi="th-TH"/>
-        </w:rPr>
-      </w:pPr>
-      <w:r>
-        <w:rPr>
-          <w:rFonts w:ascii="TH Sarabun New" w:hAnsi="TH Sarabun New" w:cs="TH Sarabun New"/>
-          <w:sz w:val="32"/>
-          <w:szCs w:val="32"/>
-          <w:cs/>
-          <w:lang w:bidi="th-TH"/>
-        </w:rPr>
-        <w:tab/>
-      </w:r>
+        <w:ind w:left="720" w:firstLine="720"/>
+        <w:rPr>
+          <w:rFonts w:ascii="TH Sarabun New" w:hAnsi="TH Sarabun New" w:cs="TH Sarabun New"/>
+          <w:sz w:val="32"/>
+          <w:szCs w:val="32"/>
+          <w:lang w:bidi="th-TH"/>
+        </w:rPr>
+      </w:pPr>
       <w:r>
         <w:rPr>
           <w:rFonts w:ascii="TH Sarabun New" w:hAnsi="TH Sarabun New" w:cs="TH Sarabun New" w:hint="cs"/>
@@ -9751,7 +9993,29 @@
           <w:sz w:val="32"/>
           <w:szCs w:val="32"/>
         </w:rPr>
-        <w:t xml:space="preserve">4.4 </w:t>
+        <w:t>4.</w:t>
+      </w:r>
+      <w:r>
+        <w:rPr>
+          <w:rFonts w:ascii="TH Sarabun New" w:hAnsi="TH Sarabun New" w:cs="TH Sarabun New" w:hint="cs"/>
+          <w:b/>
+          <w:bCs/>
+          <w:sz w:val="32"/>
+          <w:szCs w:val="32"/>
+          <w:cs/>
+          <w:lang w:bidi="th-TH"/>
+        </w:rPr>
+        <w:t>2</w:t>
+      </w:r>
+      <w:r>
+        <w:rPr>
+          <w:rFonts w:ascii="TH Sarabun New" w:hAnsi="TH Sarabun New" w:cs="TH Sarabun New"/>
+          <w:b/>
+          <w:bCs/>
+          <w:sz w:val="32"/>
+          <w:szCs w:val="32"/>
+        </w:rPr>
+        <w:t xml:space="preserve"> </w:t>
       </w:r>
       <w:r>
         <w:rPr>
@@ -9992,7 +10256,29 @@
           <w:sz w:val="32"/>
           <w:szCs w:val="32"/>
         </w:rPr>
-        <w:t xml:space="preserve">4.5 </w:t>
+        <w:t>4.</w:t>
+      </w:r>
+      <w:r>
+        <w:rPr>
+          <w:rFonts w:ascii="TH Sarabun New" w:hAnsi="TH Sarabun New" w:cs="TH Sarabun New" w:hint="cs"/>
+          <w:b/>
+          <w:bCs/>
+          <w:sz w:val="32"/>
+          <w:szCs w:val="32"/>
+          <w:cs/>
+          <w:lang w:bidi="th-TH"/>
+        </w:rPr>
+        <w:t>3</w:t>
+      </w:r>
+      <w:r>
+        <w:rPr>
+          <w:rFonts w:ascii="TH Sarabun New" w:hAnsi="TH Sarabun New" w:cs="TH Sarabun New"/>
+          <w:b/>
+          <w:bCs/>
+          <w:sz w:val="32"/>
+          <w:szCs w:val="32"/>
+        </w:rPr>
+        <w:t xml:space="preserve"> </w:t>
       </w:r>
       <w:r>
         <w:rPr>
@@ -10179,25 +10465,48 @@
     <w:p>
       <w:pPr>
         <w:spacing w:after="120"/>
-        <w:ind w:left="360"/>
-        <w:rPr>
-          <w:rFonts w:ascii="TH Sarabun New" w:hAnsi="TH Sarabun New" w:cs="TH Sarabun New"/>
-          <w:b/>
-          <w:bCs/>
-          <w:sz w:val="32"/>
-          <w:szCs w:val="32"/>
-          <w:lang w:bidi="th-TH"/>
-        </w:rPr>
-      </w:pPr>
-      <w:r>
-        <w:rPr>
-          <w:rFonts w:ascii="TH Sarabun New" w:hAnsi="TH Sarabun New" w:cs="TH Sarabun New"/>
-          <w:b/>
-          <w:bCs/>
-          <w:sz w:val="32"/>
-          <w:szCs w:val="32"/>
-        </w:rPr>
-        <w:t xml:space="preserve">4.6 </w:t>
+        <w:ind w:left="360" w:firstLine="360"/>
+        <w:rPr>
+          <w:rFonts w:ascii="TH Sarabun New" w:hAnsi="TH Sarabun New" w:cs="TH Sarabun New"/>
+          <w:b/>
+          <w:bCs/>
+          <w:sz w:val="32"/>
+          <w:szCs w:val="32"/>
+          <w:lang w:bidi="th-TH"/>
+        </w:rPr>
+      </w:pPr>
+      <w:r>
+        <w:rPr>
+          <w:rFonts w:ascii="TH Sarabun New" w:hAnsi="TH Sarabun New" w:cs="TH Sarabun New"/>
+          <w:b/>
+          <w:bCs/>
+          <w:sz w:val="32"/>
+          <w:szCs w:val="32"/>
+        </w:rPr>
+        <w:lastRenderedPageBreak/>
+        <w:t>4.</w:t>
+      </w:r>
+      <w:r>
+        <w:rPr>
+          <w:rFonts w:ascii="TH Sarabun New" w:hAnsi="TH Sarabun New" w:cs="TH Sarabun New" w:hint="cs"/>
+          <w:b/>
+          <w:bCs/>
+          <w:sz w:val="32"/>
+          <w:szCs w:val="32"/>
+          <w:cs/>
+          <w:lang w:bidi="th-TH"/>
+        </w:rPr>
+        <w:t>3.1</w:t>
+      </w:r>
+      <w:r>
+        <w:rPr>
+          <w:rFonts w:ascii="TH Sarabun New" w:hAnsi="TH Sarabun New" w:cs="TH Sarabun New"/>
+          <w:b/>
+          <w:bCs/>
+          <w:sz w:val="32"/>
+          <w:szCs w:val="32"/>
+        </w:rPr>
+        <w:t xml:space="preserve"> </w:t>
       </w:r>
       <w:r>
         <w:rPr>
@@ -10395,7 +10704,6 @@
           <w:szCs w:val="32"/>
           <w:cs/>
         </w:rPr>
-        <w:lastRenderedPageBreak/>
         <w:t>วัตถุประสงค์</w:t>
       </w:r>
     </w:p>
@@ -11227,6 +11535,7 @@
           <w:szCs w:val="32"/>
           <w:cs/>
         </w:rPr>
+        <w:lastRenderedPageBreak/>
         <w:t>ส่งเสริมให้นักวิจัย นักศึกษา หน่วยงานภาครัฐและเอกชน มีข้อมูลครบถ้วนทั้งจากแหล่งภาษาไทยและภาษาอังกฤษ</w:t>
       </w:r>
     </w:p>
@@ -16413,7 +16722,7 @@
   <w:num w:numId="9" w16cid:durableId="232282950">
     <w:abstractNumId w:val="3"/>
     <w:lvlOverride w:ilvl="0">
-      <w:lvl w:ilvl="0" w:tplc="1C72C176">
+      <w:lvl w:ilvl="0" w:tplc="74685886">
         <w:start w:val="1"/>
         <w:numFmt w:val="bullet"/>
         <w:lvlText w:val="•"/>
@@ -16444,7 +16753,7 @@
       </w:lvl>
     </w:lvlOverride>
     <w:lvlOverride w:ilvl="1">
-      <w:lvl w:ilvl="1" w:tplc="6E7CF12C">
+      <w:lvl w:ilvl="1" w:tplc="867474FA">
         <w:start w:val="1"/>
         <w:numFmt w:val="bullet"/>
         <w:lvlText w:val="•"/>
@@ -16475,7 +16784,7 @@
       </w:lvl>
     </w:lvlOverride>
     <w:lvlOverride w:ilvl="2">
-      <w:lvl w:ilvl="2" w:tplc="AE22C1EE">
+      <w:lvl w:ilvl="2" w:tplc="26760256">
         <w:start w:val="1"/>
         <w:numFmt w:val="bullet"/>
         <w:lvlText w:val="•"/>
@@ -16506,7 +16815,7 @@
       </w:lvl>
     </w:lvlOverride>
     <w:lvlOverride w:ilvl="3">
-      <w:lvl w:ilvl="3" w:tplc="5F583A16">
+      <w:lvl w:ilvl="3" w:tplc="0F28EB34">
         <w:start w:val="1"/>
         <w:numFmt w:val="bullet"/>
         <w:lvlText w:val="•"/>
@@ -16537,7 +16846,7 @@
       </w:lvl>
     </w:lvlOverride>
     <w:lvlOverride w:ilvl="4">
-      <w:lvl w:ilvl="4" w:tplc="AF8C445E">
+      <w:lvl w:ilvl="4" w:tplc="D2E0931E">
         <w:start w:val="1"/>
         <w:numFmt w:val="bullet"/>
         <w:lvlText w:val="•"/>
@@ -16568,7 +16877,7 @@
       </w:lvl>
     </w:lvlOverride>
     <w:lvlOverride w:ilvl="5">
-      <w:lvl w:ilvl="5" w:tplc="22E87116">
+      <w:lvl w:ilvl="5" w:tplc="4BCC23B2">
         <w:start w:val="1"/>
         <w:numFmt w:val="bullet"/>
         <w:lvlText w:val="•"/>
@@ -16599,7 +16908,7 @@
       </w:lvl>
     </w:lvlOverride>
     <w:lvlOverride w:ilvl="6">
-      <w:lvl w:ilvl="6" w:tplc="E1B4485E">
+      <w:lvl w:ilvl="6" w:tplc="E33AE2FC">
         <w:start w:val="1"/>
         <w:numFmt w:val="bullet"/>
         <w:lvlText w:val="•"/>
@@ -16630,7 +16939,7 @@
       </w:lvl>
     </w:lvlOverride>
     <w:lvlOverride w:ilvl="7">
-      <w:lvl w:ilvl="7" w:tplc="D3E0CEE8">
+      <w:lvl w:ilvl="7" w:tplc="8420288E">
         <w:start w:val="1"/>
         <w:numFmt w:val="bullet"/>
         <w:lvlText w:val="•"/>
@@ -16661,7 +16970,7 @@
       </w:lvl>
     </w:lvlOverride>
     <w:lvlOverride w:ilvl="8">
-      <w:lvl w:ilvl="8" w:tplc="311C89CA">
+      <w:lvl w:ilvl="8" w:tplc="1DDE166C">
         <w:start w:val="1"/>
         <w:numFmt w:val="bullet"/>
         <w:lvlText w:val="•"/>
@@ -16959,7 +17268,7 @@
   <w:num w:numId="11" w16cid:durableId="992371288">
     <w:abstractNumId w:val="3"/>
     <w:lvlOverride w:ilvl="0">
-      <w:lvl w:ilvl="0" w:tplc="1C72C176">
+      <w:lvl w:ilvl="0" w:tplc="74685886">
         <w:start w:val="1"/>
         <w:numFmt w:val="bullet"/>
         <w:lvlText w:val="•"/>
@@ -16990,7 +17299,7 @@
       </w:lvl>
     </w:lvlOverride>
     <w:lvlOverride w:ilvl="1">
-      <w:lvl w:ilvl="1" w:tplc="6E7CF12C">
+      <w:lvl w:ilvl="1" w:tplc="867474FA">
         <w:start w:val="1"/>
         <w:numFmt w:val="bullet"/>
         <w:lvlText w:val="•"/>
@@ -17021,7 +17330,7 @@
       </w:lvl>
     </w:lvlOverride>
     <w:lvlOverride w:ilvl="2">
-      <w:lvl w:ilvl="2" w:tplc="AE22C1EE">
+      <w:lvl w:ilvl="2" w:tplc="26760256">
         <w:start w:val="1"/>
         <w:numFmt w:val="bullet"/>
         <w:lvlText w:val="•"/>
@@ -17052,7 +17361,7 @@
       </w:lvl>
     </w:lvlOverride>
     <w:lvlOverride w:ilvl="3">
-      <w:lvl w:ilvl="3" w:tplc="5F583A16">
+      <w:lvl w:ilvl="3" w:tplc="0F28EB34">
         <w:start w:val="1"/>
         <w:numFmt w:val="bullet"/>
         <w:lvlText w:val="•"/>
@@ -17083,7 +17392,7 @@
       </w:lvl>
     </w:lvlOverride>
     <w:lvlOverride w:ilvl="4">
-      <w:lvl w:ilvl="4" w:tplc="AF8C445E">
+      <w:lvl w:ilvl="4" w:tplc="D2E0931E">
         <w:start w:val="1"/>
         <w:numFmt w:val="bullet"/>
         <w:lvlText w:val="•"/>
@@ -17114,7 +17423,7 @@
       </w:lvl>
     </w:lvlOverride>
     <w:lvlOverride w:ilvl="5">
-      <w:lvl w:ilvl="5" w:tplc="22E87116">
+      <w:lvl w:ilvl="5" w:tplc="4BCC23B2">
         <w:start w:val="1"/>
         <w:numFmt w:val="bullet"/>
         <w:lvlText w:val="•"/>
@@ -17145,7 +17454,7 @@
       </w:lvl>
     </w:lvlOverride>
     <w:lvlOverride w:ilvl="6">
-      <w:lvl w:ilvl="6" w:tplc="E1B4485E">
+      <w:lvl w:ilvl="6" w:tplc="E33AE2FC">
         <w:start w:val="1"/>
         <w:numFmt w:val="bullet"/>
         <w:lvlText w:val="•"/>
@@ -17176,7 +17485,7 @@
       </w:lvl>
     </w:lvlOverride>
     <w:lvlOverride w:ilvl="7">
-      <w:lvl w:ilvl="7" w:tplc="D3E0CEE8">
+      <w:lvl w:ilvl="7" w:tplc="8420288E">
         <w:start w:val="1"/>
         <w:numFmt w:val="bullet"/>
         <w:lvlText w:val="•"/>
@@ -17207,7 +17516,7 @@
       </w:lvl>
     </w:lvlOverride>
     <w:lvlOverride w:ilvl="8">
-      <w:lvl w:ilvl="8" w:tplc="311C89CA">
+      <w:lvl w:ilvl="8" w:tplc="1DDE166C">
         <w:start w:val="1"/>
         <w:numFmt w:val="bullet"/>
         <w:lvlText w:val="•"/>
@@ -18551,6 +18860,7 @@
   <w:style w:type="character" w:default="1" w:styleId="DefaultParagraphFont">
     <w:name w:val="Default Paragraph Font"/>
     <w:uiPriority w:val="1"/>
+    <w:semiHidden/>
     <w:unhideWhenUsed/>
   </w:style>
   <w:style w:type="table" w:default="1" w:styleId="TableNormal">

</xml_diff>